<commit_message>
Project Presentation draft - key points
</commit_message>
<xml_diff>
--- a/Project Presentation draft notes.docx
+++ b/Project Presentation draft notes.docx
@@ -243,7 +243,6 @@
             <w:r>
               <w:br/>
             </w:r>
-            <w:proofErr w:type="spellStart"/>
             <w:r>
               <w:rPr>
                 <w:b/>
@@ -251,7 +250,6 @@
               </w:rPr>
               <w:t>dsm22-1030-080</w:t>
             </w:r>
-            <w:proofErr w:type="spellEnd"/>
             <w:r>
               <w:t xml:space="preserve"> is the original concept/idea for the app which began to take shape around 30/10/22 (wk5 of the bootcamp &amp; of the apprenticeship)</w:t>
             </w:r>
@@ -281,6 +279,7 @@
           <w14:ligatures w14:val="standardContextual"/>
         </w:rPr>
       </w:pPr>
+      <w:bookmarkStart w:id="0" w:name="_Hlk129960739"/>
       <w:r>
         <w:rPr>
           <w:rFonts w:asciiTheme="minorHAnsi" w:eastAsiaTheme="minorEastAsia" w:hAnsiTheme="minorHAnsi" w:cstheme="minorBidi"/>
@@ -482,6 +481,7 @@
         <w:t>The app may eventually allow for integration with other tools or may be used as a component in another application.</w:t>
       </w:r>
     </w:p>
+    <w:bookmarkEnd w:id="0"/>
     <w:p/>
     <w:p/>
     <w:p/>
@@ -492,7 +492,6 @@
     <w:p/>
     <w:p>
       <w:r>
-        <w:lastRenderedPageBreak/>
         <w:t xml:space="preserve">Apprenticeship Statement of </w:t>
       </w:r>
       <w:r>
@@ -516,6 +515,7 @@
         </w:numPr>
       </w:pPr>
       <w:r>
+        <w:lastRenderedPageBreak/>
         <w:t>Proficiency in a number of programming &amp; scripting languages (</w:t>
       </w:r>
       <w:proofErr w:type="gramStart"/>
@@ -524,15 +524,7 @@
       </w:r>
       <w:proofErr w:type="gramEnd"/>
       <w:r>
-        <w:t xml:space="preserve"> Java, C, Python, </w:t>
-      </w:r>
-      <w:proofErr w:type="spellStart"/>
-      <w:r>
-        <w:t>Javascript</w:t>
-      </w:r>
-      <w:proofErr w:type="spellEnd"/>
-      <w:r>
-        <w:t>)</w:t>
+        <w:t xml:space="preserve"> Java, C, Python, Javascript)</w:t>
       </w:r>
     </w:p>
     <w:p>
@@ -618,13 +610,11 @@
       <w:r>
         <w:t xml:space="preserve"> &amp; learn about the fetch API in week4, databases in wk5 &amp; 7, express server in wk6 and my knowledge of the back end grew, </w:t>
       </w:r>
-      <w:proofErr w:type="gramStart"/>
-      <w:r>
-        <w:t>It</w:t>
-      </w:r>
-      <w:proofErr w:type="gramEnd"/>
-      <w:r>
-        <w:t xml:space="preserve"> made sense for me to use the </w:t>
+      <w:r>
+        <w:t>i</w:t>
+      </w:r>
+      <w:r>
+        <w:t xml:space="preserve">t made sense for me to use the </w:t>
       </w:r>
       <w:r>
         <w:t>skill &amp; knowledge acquired as well as the tech stack to develop a system for tracking what I was learning and for reference. I thought that very process of using the same skills and tools to build the app would also help me embed what I was learning.</w:t>
@@ -687,6 +677,7 @@
     <w:p/>
     <w:p>
       <w:r>
+        <w:lastRenderedPageBreak/>
         <w:t>Learning a new skill and using that skill in a specific application but using the process of building the app and the application itself to expand &amp; explore the material learned as well as a point of reference.</w:t>
       </w:r>
     </w:p>
@@ -753,83 +744,56 @@
     <w:p/>
     <w:p>
       <w:r>
-        <w:t>Personally, I find myself constantly</w:t>
-      </w:r>
-      <w:r>
-        <w:t xml:space="preserve"> spending lots of time</w:t>
-      </w:r>
-      <w:r>
-        <w:t xml:space="preserve"> searching, sifting through data and attempting to extract some kind of </w:t>
-      </w:r>
-      <w:r>
-        <w:t xml:space="preserve">value in the form of an </w:t>
-      </w:r>
-      <w:r>
-        <w:t>answer to a question</w:t>
-      </w:r>
-      <w:r>
-        <w:t xml:space="preserve">, a solution to a problem </w:t>
-      </w:r>
-      <w:r>
-        <w:t>or</w:t>
-      </w:r>
+        <w:t>Personally, I find myself constantly spending lots of time searching, sifting through data and attempting to extract some kind of value in the form of an answer to a question, a solution to a problem or some insight.</w:t>
+      </w:r>
+    </w:p>
+    <w:p>
+      <w:r>
+        <w:t xml:space="preserve">I found the process to </w:t>
+      </w:r>
+      <w:r>
+        <w:t xml:space="preserve">be </w:t>
+      </w:r>
+      <w:r>
+        <w:t>increasingly inefficient. I began to look at the possibility of</w:t>
+      </w:r>
+      <w:r>
+        <w:t xml:space="preserve"> simplifying the process. I had the idea to integrate search options like </w:t>
+      </w:r>
+      <w:proofErr w:type="spellStart"/>
+      <w:r>
+        <w:t>sql</w:t>
+      </w:r>
+      <w:proofErr w:type="spellEnd"/>
+      <w:r>
+        <w:t xml:space="preserve"> statements, regular expressions and perhaps natural language. I became interested in and I’m currently investigating the possibility of using open ai’s whisper and </w:t>
+      </w:r>
+      <w:proofErr w:type="spellStart"/>
+      <w:r>
+        <w:t>gpt</w:t>
+      </w:r>
+      <w:proofErr w:type="spellEnd"/>
       <w:r>
         <w:t xml:space="preserve"> </w:t>
       </w:r>
-      <w:r>
-        <w:t>some insight</w:t>
+      <w:proofErr w:type="spellStart"/>
+      <w:r>
+        <w:t>api</w:t>
+      </w:r>
+      <w:proofErr w:type="spellEnd"/>
+      <w:r>
+        <w:t xml:space="preserve"> or similar applications. This is the second problem I wanted the app to solve, one of </w:t>
+      </w:r>
+      <w:r>
+        <w:rPr>
+          <w:b/>
+          <w:bCs/>
+        </w:rPr>
+        <w:t>access to data or information</w:t>
       </w:r>
       <w:r>
         <w:t>.</w:t>
       </w:r>
-    </w:p>
-    <w:p>
-      <w:r>
-        <w:t xml:space="preserve">I found the process to </w:t>
-      </w:r>
-      <w:r>
-        <w:t xml:space="preserve">be </w:t>
-      </w:r>
-      <w:r>
-        <w:t>increasingly inefficient. I began to look at the possibility of</w:t>
-      </w:r>
-      <w:r>
-        <w:t xml:space="preserve"> simplifying the process. I had the idea to integrate search options like </w:t>
-      </w:r>
-      <w:proofErr w:type="spellStart"/>
-      <w:r>
-        <w:t>sql</w:t>
-      </w:r>
-      <w:proofErr w:type="spellEnd"/>
-      <w:r>
-        <w:t xml:space="preserve"> statements, regular expressions and perhaps natural language. I became interested in and I’m currently investigating the possibility of using open ai’s whisper and </w:t>
-      </w:r>
-      <w:proofErr w:type="spellStart"/>
-      <w:r>
-        <w:t>gpt</w:t>
-      </w:r>
-      <w:proofErr w:type="spellEnd"/>
-      <w:r>
-        <w:t xml:space="preserve"> </w:t>
-      </w:r>
-      <w:proofErr w:type="spellStart"/>
-      <w:r>
-        <w:t>api</w:t>
-      </w:r>
-      <w:proofErr w:type="spellEnd"/>
-      <w:r>
-        <w:t xml:space="preserve"> or similar applications. This is the second problem I wanted the app to solve, one of </w:t>
-      </w:r>
-      <w:r>
-        <w:rPr>
-          <w:b/>
-          <w:bCs/>
-        </w:rPr>
-        <w:t>access to data or information</w:t>
-      </w:r>
-      <w:r>
-        <w:t>.</w:t>
-      </w:r>
       <w:r>
         <w:t xml:space="preserve"> This would also involve making it possible to parse &amp; manipulate data as it is exchanged and integrated in various ways.</w:t>
       </w:r>
@@ -843,6 +807,7 @@
         </w:rPr>
       </w:pPr>
       <w:r>
+        <w:lastRenderedPageBreak/>
         <w:t xml:space="preserve">There was also a desire </w:t>
       </w:r>
       <w:r>
@@ -1968,6 +1933,7 @@
   <w:style w:type="character" w:default="1" w:styleId="DefaultParagraphFont">
     <w:name w:val="Default Paragraph Font"/>
     <w:uiPriority w:val="1"/>
+    <w:semiHidden/>
     <w:unhideWhenUsed/>
   </w:style>
   <w:style w:type="table" w:default="1" w:styleId="TableNormal">

</xml_diff>